<commit_message>
feat: Add support for base64 encoded images in HTML content and include an example.
</commit_message>
<xml_diff>
--- a/examples/html_injection/result.docx
+++ b/examples/html_injection/result.docx
@@ -73,6 +73,47 @@
                         </pic:nvPicPr>
                         <pic:blipFill>
                           <a:blip r:embed="rId6" cstate="print"/>
+                          <a:stretch/>
+                        </pic:blipFill>
+                        <pic:spPr>
+                          <a:xfrm>
+                            <a:off x="0" y="0"/>
+                            <a:ext cx="2637155" cy="2637155"/>
+                          </a:xfrm>
+                          <a:prstGeom prst="rect"/>
+                        </pic:spPr>
+                      </pic:pic>
+                    </a:graphicData>
+                  </a:graphic>
+                </wp:inline>
+              </w:drawing>
+            </w:r>
+          </w:p>
+          <w:p>
+            <w:r>
+              <w:t>Base64 Image:</w:t>
+            </w:r>
+          </w:p>
+          <w:p>
+            <w:r>
+              <w:rPr/>
+              <w:drawing>
+                <wp:inline distT="0" distB="0" distL="0" distR="0">
+                  <wp:extent cx="2637155" cy="2637155"/>
+                  <wp:effectExtent l="0" t="0" r="0" b="0"/>
+                  <wp:docPr id="100002" name="图片 2"/>
+                  <wp:cNvGraphicFramePr>
+                    <a:graphicFrameLocks xmlns:a="http://schemas.openxmlformats.org/drawingml/2006/main" noChangeAspect="1"/>
+                  </wp:cNvGraphicFramePr>
+                  <a:graphic xmlns:a="http://schemas.openxmlformats.org/drawingml/2006/main">
+                    <a:graphicData uri="http://schemas.openxmlformats.org/drawingml/2006/picture">
+                      <pic:pic xmlns:pic="http://schemas.openxmlformats.org/drawingml/2006/picture">
+                        <pic:nvPicPr>
+                          <pic:cNvPr id="2" name="图片 2"/>
+                          <pic:cNvPicPr/>
+                        </pic:nvPicPr>
+                        <pic:blipFill>
+                          <a:blip r:embed="rId7" cstate="print"/>
                           <a:stretch/>
                         </pic:blipFill>
                         <pic:spPr>

</xml_diff>

<commit_message>
fix: Fix HTML heading style mapping to numeric IDs.
</commit_message>
<xml_diff>
--- a/examples/html_injection/result.docx
+++ b/examples/html_injection/result.docx
@@ -3,6 +3,11 @@
 <w:document xmlns:w="http://schemas.openxmlformats.org/wordprocessingml/2006/main" xmlns:r="http://schemas.openxmlformats.org/officeDocument/2006/relationships" xmlns:wp="http://schemas.openxmlformats.org/drawingml/2006/wordprocessingDrawing" xmlns:wps="http://schemas.microsoft.com/office/word/2010/wordprocessingShape" xmlns:wpc="http://schemas.microsoft.com/office/word/2010/wordprocessingCanvas" xmlns:wpg="http://schemas.microsoft.com/office/word/2010/wordprocessingGroup">
   <w:body>
     <w:p>
+      <w:pPr>
+        <w:rPr>
+          <w:rFonts w:hint="eastAsia"/>
+        </w:rPr>
+      </w:pPr>
       <w:r>
         <w:t>Below is HTML content:</w:t>
       </w:r>
@@ -23,11 +28,6 @@
             <w:tcW w:w="4261" w:type="dxa"/>
           </w:tcPr>
           <w:p>
-            <w:pPr>
-              <w:rPr>
-                <w:rFonts w:hint="eastAsia"/>
-              </w:rPr>
-            </w:pPr>
             <w:r>
               <w:rPr>
                 <w:rFonts w:hint="eastAsia"/>
@@ -42,7 +42,7 @@
           </w:tcPr>
           <w:p>
             <w:pPr>
-              <w:pStyle w:val="Heading1"/>
+              <w:pStyle w:val="1"/>
             </w:pPr>
             <w:r>
               <w:t>Title Level 1</w:t>
@@ -132,7 +132,7 @@
           </w:p>
           <w:p>
             <w:pPr>
-              <w:pStyle w:val="Heading2"/>
+              <w:pStyle w:val="2"/>
             </w:pPr>
             <w:r>
               <w:t>Subtitle Level 2</w:t>
@@ -562,6 +562,51 @@
       <w:widowControl w:val="0"/>
     </w:pPr>
   </w:style>
+  <w:style w:type="paragraph" w:styleId="1">
+    <w:name w:val="heading 1"/>
+    <w:basedOn w:val="a"/>
+    <w:next w:val="a"/>
+    <w:link w:val="10"/>
+    <w:uiPriority w:val="9"/>
+    <w:qFormat/>
+    <w:rsid w:val="00F530E7"/>
+    <w:pPr>
+      <w:keepNext/>
+      <w:keepLines/>
+      <w:spacing w:before="340" w:after="330" w:line="578" w:lineRule="auto"/>
+      <w:outlineLvl w:val="0"/>
+    </w:pPr>
+    <w:rPr>
+      <w:b/>
+      <w:bCs/>
+      <w:kern w:val="44"/>
+      <w:sz w:val="44"/>
+      <w:szCs w:val="44"/>
+    </w:rPr>
+  </w:style>
+  <w:style w:type="paragraph" w:styleId="2">
+    <w:name w:val="heading 2"/>
+    <w:basedOn w:val="a"/>
+    <w:next w:val="a"/>
+    <w:link w:val="20"/>
+    <w:uiPriority w:val="9"/>
+    <w:unhideWhenUsed/>
+    <w:qFormat/>
+    <w:rsid w:val="00F530E7"/>
+    <w:pPr>
+      <w:keepNext/>
+      <w:keepLines/>
+      <w:spacing w:before="260" w:after="260" w:line="416" w:lineRule="auto"/>
+      <w:outlineLvl w:val="1"/>
+    </w:pPr>
+    <w:rPr>
+      <w:rFonts w:asciiTheme="majorHAnsi" w:eastAsiaTheme="majorEastAsia" w:hAnsiTheme="majorHAnsi" w:cstheme="majorBidi"/>
+      <w:b/>
+      <w:bCs/>
+      <w:sz w:val="32"/>
+      <w:szCs w:val="32"/>
+    </w:rPr>
+  </w:style>
   <w:style w:type="character" w:default="1" w:styleId="a0">
     <w:name w:val="Default Paragraph Font"/>
     <w:uiPriority w:val="1"/>
@@ -607,6 +652,34 @@
         <w:insideV w:val="single" w:sz="4" w:space="0" w:color="auto"/>
       </w:tblBorders>
     </w:tblPr>
+  </w:style>
+  <w:style w:type="character" w:customStyle="1" w:styleId="10">
+    <w:name w:val="标题 1 字符"/>
+    <w:basedOn w:val="a0"/>
+    <w:link w:val="1"/>
+    <w:uiPriority w:val="9"/>
+    <w:rsid w:val="00F530E7"/>
+    <w:rPr>
+      <w:b/>
+      <w:bCs/>
+      <w:kern w:val="44"/>
+      <w:sz w:val="44"/>
+      <w:szCs w:val="44"/>
+    </w:rPr>
+  </w:style>
+  <w:style w:type="character" w:customStyle="1" w:styleId="20">
+    <w:name w:val="标题 2 字符"/>
+    <w:basedOn w:val="a0"/>
+    <w:link w:val="2"/>
+    <w:uiPriority w:val="9"/>
+    <w:rsid w:val="00F530E7"/>
+    <w:rPr>
+      <w:rFonts w:asciiTheme="majorHAnsi" w:eastAsiaTheme="majorEastAsia" w:hAnsiTheme="majorHAnsi" w:cstheme="majorBidi"/>
+      <w:b/>
+      <w:bCs/>
+      <w:sz w:val="32"/>
+      <w:szCs w:val="32"/>
+    </w:rPr>
   </w:style>
 </w:styles>
 </file>

</xml_diff>